<commit_message>
small changes to paper
</commit_message>
<xml_diff>
--- a/Concurrent Socket Server.docx
+++ b/Concurrent Socket Server.docx
@@ -1,6 +1,6 @@
 
 <file path=word/document.xml><?xml version="1.0" encoding="utf-8"?>
-<w:document xmlns:wpc="http://schemas.microsoft.com/office/word/2010/wordprocessingCanvas" xmlns:cx="http://schemas.microsoft.com/office/drawing/2014/chartex" xmlns:cx1="http://schemas.microsoft.com/office/drawing/2015/9/8/chartex" xmlns:cx2="http://schemas.microsoft.com/office/drawing/2015/10/21/chartex" xmlns:cx3="http://schemas.microsoft.com/office/drawing/2016/5/9/chartex" xmlns:cx4="http://schemas.microsoft.com/office/drawing/2016/5/10/chartex" xmlns:cx5="http://schemas.microsoft.com/office/drawing/2016/5/11/chartex" xmlns:cx6="http://schemas.microsoft.com/office/drawing/2016/5/12/chartex" xmlns:cx7="http://schemas.microsoft.com/office/drawing/2016/5/13/chartex" xmlns:cx8="http://schemas.microsoft.com/office/drawing/2016/5/14/chartex" xmlns:mc="http://schemas.openxmlformats.org/markup-compatibility/2006" xmlns:aink="http://schemas.microsoft.com/office/drawing/2016/ink" xmlns:am3d="http://schemas.microsoft.com/office/drawing/2017/model3d" xmlns:o="urn:schemas-microsoft-com:office:office" xmlns:oel="http://schemas.microsoft.com/office/2019/extlst" xmlns:r="http://schemas.openxmlformats.org/officeDocument/2006/relationships" xmlns:m="http://schemas.openxmlformats.org/officeDocument/2006/math" xmlns:v="urn:schemas-microsoft-com:vml" xmlns:wp14="http://schemas.microsoft.com/office/word/2010/wordprocessingDrawing" xmlns:wp="http://schemas.openxmlformats.org/drawingml/2006/wordprocessingDrawing" xmlns:w10="urn:schemas-microsoft-com:office:word" xmlns:w="http://schemas.openxmlformats.org/wordprocessingml/2006/main" xmlns:w14="http://schemas.microsoft.com/office/word/2010/wordml" xmlns:w15="http://schemas.microsoft.com/office/word/2012/wordml" xmlns:w16cex="http://schemas.microsoft.com/office/word/2018/wordml/cex" xmlns:w16cid="http://schemas.microsoft.com/office/word/2016/wordml/cid" xmlns:w16="http://schemas.microsoft.com/office/word/2018/wordml" xmlns:w16sdtdh="http://schemas.microsoft.com/office/word/2020/wordml/sdtdatahash" xmlns:w16se="http://schemas.microsoft.com/office/word/2015/wordml/symex" xmlns:wpg="http://schemas.microsoft.com/office/word/2010/wordprocessingGroup" xmlns:wpi="http://schemas.microsoft.com/office/word/2010/wordprocessingInk" xmlns:wne="http://schemas.microsoft.com/office/word/2006/wordml" xmlns:wps="http://schemas.microsoft.com/office/word/2010/wordprocessingShape" mc:Ignorable="w14 w15 w16se w16cid w16 w16cex w16sdtdh wp14">
+<w:document xmlns:wpc="http://schemas.microsoft.com/office/word/2010/wordprocessingCanvas" xmlns:cx="http://schemas.microsoft.com/office/drawing/2014/chartex" xmlns:cx1="http://schemas.microsoft.com/office/drawing/2015/9/8/chartex" xmlns:cx2="http://schemas.microsoft.com/office/drawing/2015/10/21/chartex" xmlns:cx3="http://schemas.microsoft.com/office/drawing/2016/5/9/chartex" xmlns:cx4="http://schemas.microsoft.com/office/drawing/2016/5/10/chartex" xmlns:cx5="http://schemas.microsoft.com/office/drawing/2016/5/11/chartex" xmlns:cx6="http://schemas.microsoft.com/office/drawing/2016/5/12/chartex" xmlns:cx7="http://schemas.microsoft.com/office/drawing/2016/5/13/chartex" xmlns:cx8="http://schemas.microsoft.com/office/drawing/2016/5/14/chartex" xmlns:mc="http://schemas.openxmlformats.org/markup-compatibility/2006" xmlns:aink="http://schemas.microsoft.com/office/drawing/2016/ink" xmlns:am3d="http://schemas.microsoft.com/office/drawing/2017/model3d" xmlns:o="urn:schemas-microsoft-com:office:office" xmlns:r="http://schemas.openxmlformats.org/officeDocument/2006/relationships" xmlns:m="http://schemas.openxmlformats.org/officeDocument/2006/math" xmlns:v="urn:schemas-microsoft-com:vml" xmlns:wp14="http://schemas.microsoft.com/office/word/2010/wordprocessingDrawing" xmlns:wp="http://schemas.openxmlformats.org/drawingml/2006/wordprocessingDrawing" xmlns:w10="urn:schemas-microsoft-com:office:word" xmlns:w="http://schemas.openxmlformats.org/wordprocessingml/2006/main" xmlns:w14="http://schemas.microsoft.com/office/word/2010/wordml" xmlns:w15="http://schemas.microsoft.com/office/word/2012/wordml" xmlns:w16cex="http://schemas.microsoft.com/office/word/2018/wordml/cex" xmlns:w16cid="http://schemas.microsoft.com/office/word/2016/wordml/cid" xmlns:w16="http://schemas.microsoft.com/office/word/2018/wordml" xmlns:w16sdtdh="http://schemas.microsoft.com/office/word/2020/wordml/sdtdatahash" xmlns:w16se="http://schemas.microsoft.com/office/word/2015/wordml/symex" xmlns:wpg="http://schemas.microsoft.com/office/word/2010/wordprocessingGroup" xmlns:wpi="http://schemas.microsoft.com/office/word/2010/wordprocessingInk" xmlns:wne="http://schemas.microsoft.com/office/word/2006/wordml" xmlns:wps="http://schemas.microsoft.com/office/word/2010/wordprocessingShape" mc:Ignorable="w14 w15 w16se w16cid w16 w16cex w16sdtdh wp14">
   <w:body>
     <w:p>
       <w:pPr>
@@ -292,11 +292,23 @@
     </w:p>
     <w:p>
       <w:r>
-        <w:t xml:space="preserve">The Server class mainly handles creating the socket as well as a new thread for each new client that connects to the server using the defined port. Creating this new thread is crucial to the success of the concurrent implementation because it allows for the server to handle multiple requests almost </w:t>
+        <w:t xml:space="preserve">The Server class mainly handles creating the socket as well as </w:t>
+      </w:r>
+      <w:r>
+        <w:t xml:space="preserve">creating </w:t>
+      </w:r>
+      <w:r>
+        <w:t xml:space="preserve">a new thread for each new client </w:t>
+      </w:r>
+      <w:r>
+        <w:t>request</w:t>
+      </w:r>
+      <w:r>
+        <w:t xml:space="preserve"> using the defined port. Creating this new thread is crucial to the success of the concurrent implementation because it allows for the server to handle multiple requests almost simultaneously which </w:t>
       </w:r>
       <w:r>
         <w:lastRenderedPageBreak/>
-        <w:t xml:space="preserve">simultaneously which significantly increases the performance of the server. </w:t>
+        <w:t xml:space="preserve">significantly increases the performance of the server. </w:t>
       </w:r>
       <w:r>
         <w:t xml:space="preserve">Since the main server class is now creating a thread for each client connection, the Server class can no longer handle client requests, but instead the requests are now handled within the thread class. The </w:t>
@@ -369,6 +381,19 @@
     </w:p>
     <w:p>
       <w:r>
+        <w:t xml:space="preserve">Upon receipt of a client request, the Sever Class spawns a new thread to process the request via </w:t>
+      </w:r>
+      <w:proofErr w:type="spellStart"/>
+      <w:r>
+        <w:t>ServerThread</w:t>
+      </w:r>
+      <w:proofErr w:type="spellEnd"/>
+      <w:r>
+        <w:t>.</w:t>
+      </w:r>
+    </w:p>
+    <w:p>
+      <w:r>
         <w:t xml:space="preserve">The </w:t>
       </w:r>
       <w:proofErr w:type="spellStart"/>
@@ -377,7 +402,7 @@
       </w:r>
       <w:proofErr w:type="spellEnd"/>
       <w:r>
-        <w:t xml:space="preserve"> class </w:t>
+        <w:t xml:space="preserve"> </w:t>
       </w:r>
       <w:r>
         <w:t>reads</w:t>
@@ -578,31 +603,12 @@
         <w:t>on</w:t>
       </w:r>
       <w:r>
-        <w:t xml:space="preserve"> the server terminal. While the client should catch all unexpected inputs, we opted to implement this redundancy to </w:t>
-      </w:r>
-      <w:proofErr w:type="gramStart"/>
-      <w:r>
-        <w:t>further prevent</w:t>
-      </w:r>
-      <w:proofErr w:type="gramEnd"/>
-      <w:r>
-        <w:t xml:space="preserve"> unexpected inputs into the server.</w:t>
+        <w:t xml:space="preserve"> the server terminal. While the client should catch all unexpected inputs, we opted to implement this redundancy to further prevent unexpected inputs into the server.</w:t>
       </w:r>
     </w:p>
     <w:p>
       <w:r>
-        <w:t>The returned values from these commands are then sent to the client via a print writer</w:t>
-      </w:r>
-      <w:r>
-        <w:t xml:space="preserve">. If the case </w:t>
-      </w:r>
-      <w:proofErr w:type="gramStart"/>
-      <w:r>
-        <w:t>if</w:t>
-      </w:r>
-      <w:proofErr w:type="gramEnd"/>
-      <w:r>
-        <w:t xml:space="preserve"> not recognized, it returns the default value, or if the client ends the program, the writer is flushed. After the necessary information has been transmitted, the server the sends an “END” message to the client to signal that the transmission is finished, and the client then closes the socket.</w:t>
+        <w:t>The returned values from these commands are then sent to the client via a print writer. If the case if not recognized, it returns the default value, or if the client ends the program, the writer is flushed. After the necessary information has been transmitted, the server the sends an “END” message to the client to signal that the transmission is finished, and the client then closes the socket.</w:t>
       </w:r>
     </w:p>
     <w:p>
@@ -639,6 +645,19 @@
     </w:p>
     <w:p>
       <w:pPr>
+        <w:rPr>
+          <w:color w:val="FF0000"/>
+        </w:rPr>
+      </w:pPr>
+      <w:r>
+        <w:rPr>
+          <w:color w:val="FF0000"/>
+        </w:rPr>
+        <w:t>Add a discussion on handling the while loop (portion of the code you had me debug)</w:t>
+      </w:r>
+    </w:p>
+    <w:p>
+      <w:pPr>
         <w:pStyle w:val="Heading1"/>
       </w:pPr>
       <w:r>
@@ -647,17 +666,14 @@
     </w:p>
     <w:p>
       <w:r>
+        <w:lastRenderedPageBreak/>
         <w:t>The client-side software was implemented utilizing two Java classes.  The first class, Client, handle</w:t>
       </w:r>
       <w:r>
         <w:t>s</w:t>
       </w:r>
       <w:r>
-        <w:t xml:space="preserve"> the user interaction to and include: reading in the hostname and port, querying the request and number of requests, validating request parameters, and calling helper functions to execute the requests.  The </w:t>
-      </w:r>
-      <w:r>
-        <w:lastRenderedPageBreak/>
-        <w:t xml:space="preserve">second class, </w:t>
+        <w:t xml:space="preserve"> the user interaction to and include: reading in the hostname and port, querying the request and number of requests, validating request parameters, and calling helper functions to execute the requests.  The second class, </w:t>
       </w:r>
       <w:proofErr w:type="spellStart"/>
       <w:r>
@@ -835,6 +851,7 @@
       <w:proofErr w:type="spellStart"/>
       <w:proofErr w:type="gramStart"/>
       <w:r>
+        <w:lastRenderedPageBreak/>
         <w:t>awaitTermination</w:t>
       </w:r>
       <w:proofErr w:type="spellEnd"/>
@@ -859,7 +876,6 @@
         <w:pStyle w:val="Heading1"/>
       </w:pPr>
       <w:r>
-        <w:lastRenderedPageBreak/>
         <w:t>Testing</w:t>
       </w:r>
     </w:p>
@@ -1204,7 +1220,7 @@
 </file>
 
 <file path=word/endnotes.xml><?xml version="1.0" encoding="utf-8"?>
-<w:endnotes xmlns:wpc="http://schemas.microsoft.com/office/word/2010/wordprocessingCanvas" xmlns:cx="http://schemas.microsoft.com/office/drawing/2014/chartex" xmlns:cx1="http://schemas.microsoft.com/office/drawing/2015/9/8/chartex" xmlns:cx2="http://schemas.microsoft.com/office/drawing/2015/10/21/chartex" xmlns:cx3="http://schemas.microsoft.com/office/drawing/2016/5/9/chartex" xmlns:cx4="http://schemas.microsoft.com/office/drawing/2016/5/10/chartex" xmlns:cx5="http://schemas.microsoft.com/office/drawing/2016/5/11/chartex" xmlns:cx6="http://schemas.microsoft.com/office/drawing/2016/5/12/chartex" xmlns:cx7="http://schemas.microsoft.com/office/drawing/2016/5/13/chartex" xmlns:cx8="http://schemas.microsoft.com/office/drawing/2016/5/14/chartex" xmlns:mc="http://schemas.openxmlformats.org/markup-compatibility/2006" xmlns:aink="http://schemas.microsoft.com/office/drawing/2016/ink" xmlns:am3d="http://schemas.microsoft.com/office/drawing/2017/model3d" xmlns:o="urn:schemas-microsoft-com:office:office" xmlns:oel="http://schemas.microsoft.com/office/2019/extlst" xmlns:r="http://schemas.openxmlformats.org/officeDocument/2006/relationships" xmlns:m="http://schemas.openxmlformats.org/officeDocument/2006/math" xmlns:v="urn:schemas-microsoft-com:vml" xmlns:wp14="http://schemas.microsoft.com/office/word/2010/wordprocessingDrawing" xmlns:wp="http://schemas.openxmlformats.org/drawingml/2006/wordprocessingDrawing" xmlns:w10="urn:schemas-microsoft-com:office:word" xmlns:w="http://schemas.openxmlformats.org/wordprocessingml/2006/main" xmlns:w14="http://schemas.microsoft.com/office/word/2010/wordml" xmlns:w15="http://schemas.microsoft.com/office/word/2012/wordml" xmlns:w16cex="http://schemas.microsoft.com/office/word/2018/wordml/cex" xmlns:w16cid="http://schemas.microsoft.com/office/word/2016/wordml/cid" xmlns:w16="http://schemas.microsoft.com/office/word/2018/wordml" xmlns:w16sdtdh="http://schemas.microsoft.com/office/word/2020/wordml/sdtdatahash" xmlns:w16se="http://schemas.microsoft.com/office/word/2015/wordml/symex" xmlns:wpg="http://schemas.microsoft.com/office/word/2010/wordprocessingGroup" xmlns:wpi="http://schemas.microsoft.com/office/word/2010/wordprocessingInk" xmlns:wne="http://schemas.microsoft.com/office/word/2006/wordml" xmlns:wps="http://schemas.microsoft.com/office/word/2010/wordprocessingShape" mc:Ignorable="w14 w15 w16se w16cid w16 w16cex w16sdtdh wp14">
+<w:endnotes xmlns:wpc="http://schemas.microsoft.com/office/word/2010/wordprocessingCanvas" xmlns:cx="http://schemas.microsoft.com/office/drawing/2014/chartex" xmlns:cx1="http://schemas.microsoft.com/office/drawing/2015/9/8/chartex" xmlns:cx2="http://schemas.microsoft.com/office/drawing/2015/10/21/chartex" xmlns:cx3="http://schemas.microsoft.com/office/drawing/2016/5/9/chartex" xmlns:cx4="http://schemas.microsoft.com/office/drawing/2016/5/10/chartex" xmlns:cx5="http://schemas.microsoft.com/office/drawing/2016/5/11/chartex" xmlns:cx6="http://schemas.microsoft.com/office/drawing/2016/5/12/chartex" xmlns:cx7="http://schemas.microsoft.com/office/drawing/2016/5/13/chartex" xmlns:cx8="http://schemas.microsoft.com/office/drawing/2016/5/14/chartex" xmlns:mc="http://schemas.openxmlformats.org/markup-compatibility/2006" xmlns:aink="http://schemas.microsoft.com/office/drawing/2016/ink" xmlns:am3d="http://schemas.microsoft.com/office/drawing/2017/model3d" xmlns:o="urn:schemas-microsoft-com:office:office" xmlns:r="http://schemas.openxmlformats.org/officeDocument/2006/relationships" xmlns:m="http://schemas.openxmlformats.org/officeDocument/2006/math" xmlns:v="urn:schemas-microsoft-com:vml" xmlns:wp14="http://schemas.microsoft.com/office/word/2010/wordprocessingDrawing" xmlns:wp="http://schemas.openxmlformats.org/drawingml/2006/wordprocessingDrawing" xmlns:w10="urn:schemas-microsoft-com:office:word" xmlns:w="http://schemas.openxmlformats.org/wordprocessingml/2006/main" xmlns:w14="http://schemas.microsoft.com/office/word/2010/wordml" xmlns:w15="http://schemas.microsoft.com/office/word/2012/wordml" xmlns:w16cex="http://schemas.microsoft.com/office/word/2018/wordml/cex" xmlns:w16cid="http://schemas.microsoft.com/office/word/2016/wordml/cid" xmlns:w16="http://schemas.microsoft.com/office/word/2018/wordml" xmlns:w16sdtdh="http://schemas.microsoft.com/office/word/2020/wordml/sdtdatahash" xmlns:w16se="http://schemas.microsoft.com/office/word/2015/wordml/symex" xmlns:wpg="http://schemas.microsoft.com/office/word/2010/wordprocessingGroup" xmlns:wpi="http://schemas.microsoft.com/office/word/2010/wordprocessingInk" xmlns:wne="http://schemas.microsoft.com/office/word/2006/wordml" xmlns:wps="http://schemas.microsoft.com/office/word/2010/wordprocessingShape" mc:Ignorable="w14 w15 w16se w16cid w16 w16cex w16sdtdh wp14">
   <w:endnote w:type="separator" w:id="-1">
     <w:p>
       <w:pPr>
@@ -1229,7 +1245,7 @@
 </file>
 
 <file path=word/footer1.xml><?xml version="1.0" encoding="utf-8"?>
-<w:ftr xmlns:wpc="http://schemas.microsoft.com/office/word/2010/wordprocessingCanvas" xmlns:cx="http://schemas.microsoft.com/office/drawing/2014/chartex" xmlns:cx1="http://schemas.microsoft.com/office/drawing/2015/9/8/chartex" xmlns:cx2="http://schemas.microsoft.com/office/drawing/2015/10/21/chartex" xmlns:cx3="http://schemas.microsoft.com/office/drawing/2016/5/9/chartex" xmlns:cx4="http://schemas.microsoft.com/office/drawing/2016/5/10/chartex" xmlns:cx5="http://schemas.microsoft.com/office/drawing/2016/5/11/chartex" xmlns:cx6="http://schemas.microsoft.com/office/drawing/2016/5/12/chartex" xmlns:cx7="http://schemas.microsoft.com/office/drawing/2016/5/13/chartex" xmlns:cx8="http://schemas.microsoft.com/office/drawing/2016/5/14/chartex" xmlns:mc="http://schemas.openxmlformats.org/markup-compatibility/2006" xmlns:aink="http://schemas.microsoft.com/office/drawing/2016/ink" xmlns:am3d="http://schemas.microsoft.com/office/drawing/2017/model3d" xmlns:o="urn:schemas-microsoft-com:office:office" xmlns:oel="http://schemas.microsoft.com/office/2019/extlst" xmlns:r="http://schemas.openxmlformats.org/officeDocument/2006/relationships" xmlns:m="http://schemas.openxmlformats.org/officeDocument/2006/math" xmlns:v="urn:schemas-microsoft-com:vml" xmlns:wp14="http://schemas.microsoft.com/office/word/2010/wordprocessingDrawing" xmlns:wp="http://schemas.openxmlformats.org/drawingml/2006/wordprocessingDrawing" xmlns:w10="urn:schemas-microsoft-com:office:word" xmlns:w="http://schemas.openxmlformats.org/wordprocessingml/2006/main" xmlns:w14="http://schemas.microsoft.com/office/word/2010/wordml" xmlns:w15="http://schemas.microsoft.com/office/word/2012/wordml" xmlns:w16cex="http://schemas.microsoft.com/office/word/2018/wordml/cex" xmlns:w16cid="http://schemas.microsoft.com/office/word/2016/wordml/cid" xmlns:w16="http://schemas.microsoft.com/office/word/2018/wordml" xmlns:w16sdtdh="http://schemas.microsoft.com/office/word/2020/wordml/sdtdatahash" xmlns:w16se="http://schemas.microsoft.com/office/word/2015/wordml/symex" xmlns:wpg="http://schemas.microsoft.com/office/word/2010/wordprocessingGroup" xmlns:wpi="http://schemas.microsoft.com/office/word/2010/wordprocessingInk" xmlns:wne="http://schemas.microsoft.com/office/word/2006/wordml" xmlns:wps="http://schemas.microsoft.com/office/word/2010/wordprocessingShape" mc:Ignorable="w14 w15 w16se w16cid w16 w16cex w16sdtdh wp14">
+<w:ftr xmlns:wpc="http://schemas.microsoft.com/office/word/2010/wordprocessingCanvas" xmlns:cx="http://schemas.microsoft.com/office/drawing/2014/chartex" xmlns:cx1="http://schemas.microsoft.com/office/drawing/2015/9/8/chartex" xmlns:cx2="http://schemas.microsoft.com/office/drawing/2015/10/21/chartex" xmlns:cx3="http://schemas.microsoft.com/office/drawing/2016/5/9/chartex" xmlns:cx4="http://schemas.microsoft.com/office/drawing/2016/5/10/chartex" xmlns:cx5="http://schemas.microsoft.com/office/drawing/2016/5/11/chartex" xmlns:cx6="http://schemas.microsoft.com/office/drawing/2016/5/12/chartex" xmlns:cx7="http://schemas.microsoft.com/office/drawing/2016/5/13/chartex" xmlns:cx8="http://schemas.microsoft.com/office/drawing/2016/5/14/chartex" xmlns:mc="http://schemas.openxmlformats.org/markup-compatibility/2006" xmlns:aink="http://schemas.microsoft.com/office/drawing/2016/ink" xmlns:am3d="http://schemas.microsoft.com/office/drawing/2017/model3d" xmlns:o="urn:schemas-microsoft-com:office:office" xmlns:r="http://schemas.openxmlformats.org/officeDocument/2006/relationships" xmlns:m="http://schemas.openxmlformats.org/officeDocument/2006/math" xmlns:v="urn:schemas-microsoft-com:vml" xmlns:wp14="http://schemas.microsoft.com/office/word/2010/wordprocessingDrawing" xmlns:wp="http://schemas.openxmlformats.org/drawingml/2006/wordprocessingDrawing" xmlns:w10="urn:schemas-microsoft-com:office:word" xmlns:w="http://schemas.openxmlformats.org/wordprocessingml/2006/main" xmlns:w14="http://schemas.microsoft.com/office/word/2010/wordml" xmlns:w15="http://schemas.microsoft.com/office/word/2012/wordml" xmlns:w16cex="http://schemas.microsoft.com/office/word/2018/wordml/cex" xmlns:w16cid="http://schemas.microsoft.com/office/word/2016/wordml/cid" xmlns:w16="http://schemas.microsoft.com/office/word/2018/wordml" xmlns:w16sdtdh="http://schemas.microsoft.com/office/word/2020/wordml/sdtdatahash" xmlns:w16se="http://schemas.microsoft.com/office/word/2015/wordml/symex" xmlns:wpg="http://schemas.microsoft.com/office/word/2010/wordprocessingGroup" xmlns:wpi="http://schemas.microsoft.com/office/word/2010/wordprocessingInk" xmlns:wne="http://schemas.microsoft.com/office/word/2006/wordml" xmlns:wps="http://schemas.microsoft.com/office/word/2010/wordprocessingShape" mc:Ignorable="w14 w15 w16se w16cid w16 w16cex w16sdtdh wp14">
   <w:sdt>
     <w:sdtPr>
       <w:rPr>
@@ -1241,6 +1257,11 @@
         <w:docPartUnique/>
       </w:docPartObj>
     </w:sdtPr>
+    <w:sdtEndPr>
+      <w:rPr>
+        <w:rStyle w:val="PageNumber"/>
+      </w:rPr>
+    </w:sdtEndPr>
     <w:sdtContent>
       <w:p>
         <w:pPr>
@@ -1280,7 +1301,7 @@
 </file>
 
 <file path=word/footer2.xml><?xml version="1.0" encoding="utf-8"?>
-<w:ftr xmlns:wpc="http://schemas.microsoft.com/office/word/2010/wordprocessingCanvas" xmlns:cx="http://schemas.microsoft.com/office/drawing/2014/chartex" xmlns:cx1="http://schemas.microsoft.com/office/drawing/2015/9/8/chartex" xmlns:cx2="http://schemas.microsoft.com/office/drawing/2015/10/21/chartex" xmlns:cx3="http://schemas.microsoft.com/office/drawing/2016/5/9/chartex" xmlns:cx4="http://schemas.microsoft.com/office/drawing/2016/5/10/chartex" xmlns:cx5="http://schemas.microsoft.com/office/drawing/2016/5/11/chartex" xmlns:cx6="http://schemas.microsoft.com/office/drawing/2016/5/12/chartex" xmlns:cx7="http://schemas.microsoft.com/office/drawing/2016/5/13/chartex" xmlns:cx8="http://schemas.microsoft.com/office/drawing/2016/5/14/chartex" xmlns:mc="http://schemas.openxmlformats.org/markup-compatibility/2006" xmlns:aink="http://schemas.microsoft.com/office/drawing/2016/ink" xmlns:am3d="http://schemas.microsoft.com/office/drawing/2017/model3d" xmlns:o="urn:schemas-microsoft-com:office:office" xmlns:oel="http://schemas.microsoft.com/office/2019/extlst" xmlns:r="http://schemas.openxmlformats.org/officeDocument/2006/relationships" xmlns:m="http://schemas.openxmlformats.org/officeDocument/2006/math" xmlns:v="urn:schemas-microsoft-com:vml" xmlns:wp14="http://schemas.microsoft.com/office/word/2010/wordprocessingDrawing" xmlns:wp="http://schemas.openxmlformats.org/drawingml/2006/wordprocessingDrawing" xmlns:w10="urn:schemas-microsoft-com:office:word" xmlns:w="http://schemas.openxmlformats.org/wordprocessingml/2006/main" xmlns:w14="http://schemas.microsoft.com/office/word/2010/wordml" xmlns:w15="http://schemas.microsoft.com/office/word/2012/wordml" xmlns:w16cex="http://schemas.microsoft.com/office/word/2018/wordml/cex" xmlns:w16cid="http://schemas.microsoft.com/office/word/2016/wordml/cid" xmlns:w16="http://schemas.microsoft.com/office/word/2018/wordml" xmlns:w16sdtdh="http://schemas.microsoft.com/office/word/2020/wordml/sdtdatahash" xmlns:w16se="http://schemas.microsoft.com/office/word/2015/wordml/symex" xmlns:wpg="http://schemas.microsoft.com/office/word/2010/wordprocessingGroup" xmlns:wpi="http://schemas.microsoft.com/office/word/2010/wordprocessingInk" xmlns:wne="http://schemas.microsoft.com/office/word/2006/wordml" xmlns:wps="http://schemas.microsoft.com/office/word/2010/wordprocessingShape" mc:Ignorable="w14 w15 w16se w16cid w16 w16cex w16sdtdh wp14">
+<w:ftr xmlns:wpc="http://schemas.microsoft.com/office/word/2010/wordprocessingCanvas" xmlns:cx="http://schemas.microsoft.com/office/drawing/2014/chartex" xmlns:cx1="http://schemas.microsoft.com/office/drawing/2015/9/8/chartex" xmlns:cx2="http://schemas.microsoft.com/office/drawing/2015/10/21/chartex" xmlns:cx3="http://schemas.microsoft.com/office/drawing/2016/5/9/chartex" xmlns:cx4="http://schemas.microsoft.com/office/drawing/2016/5/10/chartex" xmlns:cx5="http://schemas.microsoft.com/office/drawing/2016/5/11/chartex" xmlns:cx6="http://schemas.microsoft.com/office/drawing/2016/5/12/chartex" xmlns:cx7="http://schemas.microsoft.com/office/drawing/2016/5/13/chartex" xmlns:cx8="http://schemas.microsoft.com/office/drawing/2016/5/14/chartex" xmlns:mc="http://schemas.openxmlformats.org/markup-compatibility/2006" xmlns:aink="http://schemas.microsoft.com/office/drawing/2016/ink" xmlns:am3d="http://schemas.microsoft.com/office/drawing/2017/model3d" xmlns:o="urn:schemas-microsoft-com:office:office" xmlns:r="http://schemas.openxmlformats.org/officeDocument/2006/relationships" xmlns:m="http://schemas.openxmlformats.org/officeDocument/2006/math" xmlns:v="urn:schemas-microsoft-com:vml" xmlns:wp14="http://schemas.microsoft.com/office/word/2010/wordprocessingDrawing" xmlns:wp="http://schemas.openxmlformats.org/drawingml/2006/wordprocessingDrawing" xmlns:w10="urn:schemas-microsoft-com:office:word" xmlns:w="http://schemas.openxmlformats.org/wordprocessingml/2006/main" xmlns:w14="http://schemas.microsoft.com/office/word/2010/wordml" xmlns:w15="http://schemas.microsoft.com/office/word/2012/wordml" xmlns:w16cex="http://schemas.microsoft.com/office/word/2018/wordml/cex" xmlns:w16cid="http://schemas.microsoft.com/office/word/2016/wordml/cid" xmlns:w16="http://schemas.microsoft.com/office/word/2018/wordml" xmlns:w16sdtdh="http://schemas.microsoft.com/office/word/2020/wordml/sdtdatahash" xmlns:w16se="http://schemas.microsoft.com/office/word/2015/wordml/symex" xmlns:wpg="http://schemas.microsoft.com/office/word/2010/wordprocessingGroup" xmlns:wpi="http://schemas.microsoft.com/office/word/2010/wordprocessingInk" xmlns:wne="http://schemas.microsoft.com/office/word/2006/wordml" xmlns:wps="http://schemas.microsoft.com/office/word/2010/wordprocessingShape" mc:Ignorable="w14 w15 w16se w16cid w16 w16cex w16sdtdh wp14">
   <w:sdt>
     <w:sdtPr>
       <w:rPr>
@@ -1292,6 +1313,11 @@
         <w:docPartUnique/>
       </w:docPartObj>
     </w:sdtPr>
+    <w:sdtEndPr>
+      <w:rPr>
+        <w:rStyle w:val="PageNumber"/>
+      </w:rPr>
+    </w:sdtEndPr>
     <w:sdtContent>
       <w:p>
         <w:pPr>
@@ -1344,7 +1370,7 @@
 </file>
 
 <file path=word/footnotes.xml><?xml version="1.0" encoding="utf-8"?>
-<w:footnotes xmlns:wpc="http://schemas.microsoft.com/office/word/2010/wordprocessingCanvas" xmlns:cx="http://schemas.microsoft.com/office/drawing/2014/chartex" xmlns:cx1="http://schemas.microsoft.com/office/drawing/2015/9/8/chartex" xmlns:cx2="http://schemas.microsoft.com/office/drawing/2015/10/21/chartex" xmlns:cx3="http://schemas.microsoft.com/office/drawing/2016/5/9/chartex" xmlns:cx4="http://schemas.microsoft.com/office/drawing/2016/5/10/chartex" xmlns:cx5="http://schemas.microsoft.com/office/drawing/2016/5/11/chartex" xmlns:cx6="http://schemas.microsoft.com/office/drawing/2016/5/12/chartex" xmlns:cx7="http://schemas.microsoft.com/office/drawing/2016/5/13/chartex" xmlns:cx8="http://schemas.microsoft.com/office/drawing/2016/5/14/chartex" xmlns:mc="http://schemas.openxmlformats.org/markup-compatibility/2006" xmlns:aink="http://schemas.microsoft.com/office/drawing/2016/ink" xmlns:am3d="http://schemas.microsoft.com/office/drawing/2017/model3d" xmlns:o="urn:schemas-microsoft-com:office:office" xmlns:oel="http://schemas.microsoft.com/office/2019/extlst" xmlns:r="http://schemas.openxmlformats.org/officeDocument/2006/relationships" xmlns:m="http://schemas.openxmlformats.org/officeDocument/2006/math" xmlns:v="urn:schemas-microsoft-com:vml" xmlns:wp14="http://schemas.microsoft.com/office/word/2010/wordprocessingDrawing" xmlns:wp="http://schemas.openxmlformats.org/drawingml/2006/wordprocessingDrawing" xmlns:w10="urn:schemas-microsoft-com:office:word" xmlns:w="http://schemas.openxmlformats.org/wordprocessingml/2006/main" xmlns:w14="http://schemas.microsoft.com/office/word/2010/wordml" xmlns:w15="http://schemas.microsoft.com/office/word/2012/wordml" xmlns:w16cex="http://schemas.microsoft.com/office/word/2018/wordml/cex" xmlns:w16cid="http://schemas.microsoft.com/office/word/2016/wordml/cid" xmlns:w16="http://schemas.microsoft.com/office/word/2018/wordml" xmlns:w16sdtdh="http://schemas.microsoft.com/office/word/2020/wordml/sdtdatahash" xmlns:w16se="http://schemas.microsoft.com/office/word/2015/wordml/symex" xmlns:wpg="http://schemas.microsoft.com/office/word/2010/wordprocessingGroup" xmlns:wpi="http://schemas.microsoft.com/office/word/2010/wordprocessingInk" xmlns:wne="http://schemas.microsoft.com/office/word/2006/wordml" xmlns:wps="http://schemas.microsoft.com/office/word/2010/wordprocessingShape" mc:Ignorable="w14 w15 w16se w16cid w16 w16cex w16sdtdh wp14">
+<w:footnotes xmlns:wpc="http://schemas.microsoft.com/office/word/2010/wordprocessingCanvas" xmlns:cx="http://schemas.microsoft.com/office/drawing/2014/chartex" xmlns:cx1="http://schemas.microsoft.com/office/drawing/2015/9/8/chartex" xmlns:cx2="http://schemas.microsoft.com/office/drawing/2015/10/21/chartex" xmlns:cx3="http://schemas.microsoft.com/office/drawing/2016/5/9/chartex" xmlns:cx4="http://schemas.microsoft.com/office/drawing/2016/5/10/chartex" xmlns:cx5="http://schemas.microsoft.com/office/drawing/2016/5/11/chartex" xmlns:cx6="http://schemas.microsoft.com/office/drawing/2016/5/12/chartex" xmlns:cx7="http://schemas.microsoft.com/office/drawing/2016/5/13/chartex" xmlns:cx8="http://schemas.microsoft.com/office/drawing/2016/5/14/chartex" xmlns:mc="http://schemas.openxmlformats.org/markup-compatibility/2006" xmlns:aink="http://schemas.microsoft.com/office/drawing/2016/ink" xmlns:am3d="http://schemas.microsoft.com/office/drawing/2017/model3d" xmlns:o="urn:schemas-microsoft-com:office:office" xmlns:r="http://schemas.openxmlformats.org/officeDocument/2006/relationships" xmlns:m="http://schemas.openxmlformats.org/officeDocument/2006/math" xmlns:v="urn:schemas-microsoft-com:vml" xmlns:wp14="http://schemas.microsoft.com/office/word/2010/wordprocessingDrawing" xmlns:wp="http://schemas.openxmlformats.org/drawingml/2006/wordprocessingDrawing" xmlns:w10="urn:schemas-microsoft-com:office:word" xmlns:w="http://schemas.openxmlformats.org/wordprocessingml/2006/main" xmlns:w14="http://schemas.microsoft.com/office/word/2010/wordml" xmlns:w15="http://schemas.microsoft.com/office/word/2012/wordml" xmlns:w16cex="http://schemas.microsoft.com/office/word/2018/wordml/cex" xmlns:w16cid="http://schemas.microsoft.com/office/word/2016/wordml/cid" xmlns:w16="http://schemas.microsoft.com/office/word/2018/wordml" xmlns:w16sdtdh="http://schemas.microsoft.com/office/word/2020/wordml/sdtdatahash" xmlns:w16se="http://schemas.microsoft.com/office/word/2015/wordml/symex" xmlns:wpg="http://schemas.microsoft.com/office/word/2010/wordprocessingGroup" xmlns:wpi="http://schemas.microsoft.com/office/word/2010/wordprocessingInk" xmlns:wne="http://schemas.microsoft.com/office/word/2006/wordml" xmlns:wps="http://schemas.microsoft.com/office/word/2010/wordprocessingShape" mc:Ignorable="w14 w15 w16se w16cid w16 w16cex w16sdtdh wp14">
   <w:footnote w:type="separator" w:id="-1">
     <w:p>
       <w:pPr>
@@ -1369,7 +1395,7 @@
 </file>
 
 <file path=word/numbering.xml><?xml version="1.0" encoding="utf-8"?>
-<w:numbering xmlns:wpc="http://schemas.microsoft.com/office/word/2010/wordprocessingCanvas" xmlns:cx="http://schemas.microsoft.com/office/drawing/2014/chartex" xmlns:cx1="http://schemas.microsoft.com/office/drawing/2015/9/8/chartex" xmlns:cx2="http://schemas.microsoft.com/office/drawing/2015/10/21/chartex" xmlns:cx3="http://schemas.microsoft.com/office/drawing/2016/5/9/chartex" xmlns:cx4="http://schemas.microsoft.com/office/drawing/2016/5/10/chartex" xmlns:cx5="http://schemas.microsoft.com/office/drawing/2016/5/11/chartex" xmlns:cx6="http://schemas.microsoft.com/office/drawing/2016/5/12/chartex" xmlns:cx7="http://schemas.microsoft.com/office/drawing/2016/5/13/chartex" xmlns:cx8="http://schemas.microsoft.com/office/drawing/2016/5/14/chartex" xmlns:mc="http://schemas.openxmlformats.org/markup-compatibility/2006" xmlns:aink="http://schemas.microsoft.com/office/drawing/2016/ink" xmlns:am3d="http://schemas.microsoft.com/office/drawing/2017/model3d" xmlns:o="urn:schemas-microsoft-com:office:office" xmlns:oel="http://schemas.microsoft.com/office/2019/extlst" xmlns:r="http://schemas.openxmlformats.org/officeDocument/2006/relationships" xmlns:m="http://schemas.openxmlformats.org/officeDocument/2006/math" xmlns:v="urn:schemas-microsoft-com:vml" xmlns:wp14="http://schemas.microsoft.com/office/word/2010/wordprocessingDrawing" xmlns:wp="http://schemas.openxmlformats.org/drawingml/2006/wordprocessingDrawing" xmlns:w10="urn:schemas-microsoft-com:office:word" xmlns:w="http://schemas.openxmlformats.org/wordprocessingml/2006/main" xmlns:w14="http://schemas.microsoft.com/office/word/2010/wordml" xmlns:w15="http://schemas.microsoft.com/office/word/2012/wordml" xmlns:w16cex="http://schemas.microsoft.com/office/word/2018/wordml/cex" xmlns:w16cid="http://schemas.microsoft.com/office/word/2016/wordml/cid" xmlns:w16="http://schemas.microsoft.com/office/word/2018/wordml" xmlns:w16sdtdh="http://schemas.microsoft.com/office/word/2020/wordml/sdtdatahash" xmlns:w16se="http://schemas.microsoft.com/office/word/2015/wordml/symex" xmlns:wpg="http://schemas.microsoft.com/office/word/2010/wordprocessingGroup" xmlns:wpi="http://schemas.microsoft.com/office/word/2010/wordprocessingInk" xmlns:wne="http://schemas.microsoft.com/office/word/2006/wordml" xmlns:wps="http://schemas.microsoft.com/office/word/2010/wordprocessingShape" mc:Ignorable="w14 w15 w16se w16cid w16 w16cex w16sdtdh wp14">
+<w:numbering xmlns:wpc="http://schemas.microsoft.com/office/word/2010/wordprocessingCanvas" xmlns:cx="http://schemas.microsoft.com/office/drawing/2014/chartex" xmlns:cx1="http://schemas.microsoft.com/office/drawing/2015/9/8/chartex" xmlns:cx2="http://schemas.microsoft.com/office/drawing/2015/10/21/chartex" xmlns:cx3="http://schemas.microsoft.com/office/drawing/2016/5/9/chartex" xmlns:cx4="http://schemas.microsoft.com/office/drawing/2016/5/10/chartex" xmlns:cx5="http://schemas.microsoft.com/office/drawing/2016/5/11/chartex" xmlns:cx6="http://schemas.microsoft.com/office/drawing/2016/5/12/chartex" xmlns:cx7="http://schemas.microsoft.com/office/drawing/2016/5/13/chartex" xmlns:cx8="http://schemas.microsoft.com/office/drawing/2016/5/14/chartex" xmlns:mc="http://schemas.openxmlformats.org/markup-compatibility/2006" xmlns:aink="http://schemas.microsoft.com/office/drawing/2016/ink" xmlns:am3d="http://schemas.microsoft.com/office/drawing/2017/model3d" xmlns:o="urn:schemas-microsoft-com:office:office" xmlns:r="http://schemas.openxmlformats.org/officeDocument/2006/relationships" xmlns:m="http://schemas.openxmlformats.org/officeDocument/2006/math" xmlns:v="urn:schemas-microsoft-com:vml" xmlns:wp14="http://schemas.microsoft.com/office/word/2010/wordprocessingDrawing" xmlns:wp="http://schemas.openxmlformats.org/drawingml/2006/wordprocessingDrawing" xmlns:w10="urn:schemas-microsoft-com:office:word" xmlns:w="http://schemas.openxmlformats.org/wordprocessingml/2006/main" xmlns:w14="http://schemas.microsoft.com/office/word/2010/wordml" xmlns:w15="http://schemas.microsoft.com/office/word/2012/wordml" xmlns:w16cex="http://schemas.microsoft.com/office/word/2018/wordml/cex" xmlns:w16cid="http://schemas.microsoft.com/office/word/2016/wordml/cid" xmlns:w16="http://schemas.microsoft.com/office/word/2018/wordml" xmlns:w16sdtdh="http://schemas.microsoft.com/office/word/2020/wordml/sdtdatahash" xmlns:w16se="http://schemas.microsoft.com/office/word/2015/wordml/symex" xmlns:wpg="http://schemas.microsoft.com/office/word/2010/wordprocessingGroup" xmlns:wpi="http://schemas.microsoft.com/office/word/2010/wordprocessingInk" xmlns:wne="http://schemas.microsoft.com/office/word/2006/wordml" xmlns:wps="http://schemas.microsoft.com/office/word/2010/wordprocessingShape" mc:Ignorable="w14 w15 w16se w16cid w16 w16cex w16sdtdh wp14">
   <w:abstractNum w:abstractNumId="0" w15:restartNumberingAfterBreak="0">
     <w:nsid w:val="3C1B26E6"/>
     <w:multiLevelType w:val="hybridMultilevel"/>
@@ -1709,13 +1735,13 @@
       </w:rPr>
     </w:lvl>
   </w:abstractNum>
-  <w:num w:numId="1" w16cid:durableId="925842036">
+  <w:num w:numId="1">
     <w:abstractNumId w:val="1"/>
   </w:num>
-  <w:num w:numId="2" w16cid:durableId="748229816">
+  <w:num w:numId="2">
     <w:abstractNumId w:val="0"/>
   </w:num>
-  <w:num w:numId="3" w16cid:durableId="1793555996">
+  <w:num w:numId="3">
     <w:abstractNumId w:val="2"/>
   </w:num>
 </w:numbering>

</xml_diff>

<commit_message>
final revisions to paper
</commit_message>
<xml_diff>
--- a/Concurrent Socket Server.docx
+++ b/Concurrent Socket Server.docx
@@ -1,6 +1,6 @@
 
 <file path=word/document.xml><?xml version="1.0" encoding="utf-8"?>
-<w:document xmlns:wpc="http://schemas.microsoft.com/office/word/2010/wordprocessingCanvas" xmlns:cx="http://schemas.microsoft.com/office/drawing/2014/chartex" xmlns:cx1="http://schemas.microsoft.com/office/drawing/2015/9/8/chartex" xmlns:cx2="http://schemas.microsoft.com/office/drawing/2015/10/21/chartex" xmlns:cx3="http://schemas.microsoft.com/office/drawing/2016/5/9/chartex" xmlns:cx4="http://schemas.microsoft.com/office/drawing/2016/5/10/chartex" xmlns:cx5="http://schemas.microsoft.com/office/drawing/2016/5/11/chartex" xmlns:cx6="http://schemas.microsoft.com/office/drawing/2016/5/12/chartex" xmlns:cx7="http://schemas.microsoft.com/office/drawing/2016/5/13/chartex" xmlns:cx8="http://schemas.microsoft.com/office/drawing/2016/5/14/chartex" xmlns:mc="http://schemas.openxmlformats.org/markup-compatibility/2006" xmlns:aink="http://schemas.microsoft.com/office/drawing/2016/ink" xmlns:am3d="http://schemas.microsoft.com/office/drawing/2017/model3d" xmlns:o="urn:schemas-microsoft-com:office:office" xmlns:oel="http://schemas.microsoft.com/office/2019/extlst" xmlns:r="http://schemas.openxmlformats.org/officeDocument/2006/relationships" xmlns:m="http://schemas.openxmlformats.org/officeDocument/2006/math" xmlns:v="urn:schemas-microsoft-com:vml" xmlns:wp14="http://schemas.microsoft.com/office/word/2010/wordprocessingDrawing" xmlns:wp="http://schemas.openxmlformats.org/drawingml/2006/wordprocessingDrawing" xmlns:w10="urn:schemas-microsoft-com:office:word" xmlns:w="http://schemas.openxmlformats.org/wordprocessingml/2006/main" xmlns:w14="http://schemas.microsoft.com/office/word/2010/wordml" xmlns:w15="http://schemas.microsoft.com/office/word/2012/wordml" xmlns:w16cex="http://schemas.microsoft.com/office/word/2018/wordml/cex" xmlns:w16cid="http://schemas.microsoft.com/office/word/2016/wordml/cid" xmlns:w16="http://schemas.microsoft.com/office/word/2018/wordml" xmlns:w16sdtdh="http://schemas.microsoft.com/office/word/2020/wordml/sdtdatahash" xmlns:w16se="http://schemas.microsoft.com/office/word/2015/wordml/symex" xmlns:wpg="http://schemas.microsoft.com/office/word/2010/wordprocessingGroup" xmlns:wpi="http://schemas.microsoft.com/office/word/2010/wordprocessingInk" xmlns:wne="http://schemas.microsoft.com/office/word/2006/wordml" xmlns:wps="http://schemas.microsoft.com/office/word/2010/wordprocessingShape" mc:Ignorable="w14 w15 w16se w16cid w16 w16cex w16sdtdh wp14">
+<w:document xmlns:wpc="http://schemas.microsoft.com/office/word/2010/wordprocessingCanvas" xmlns:cx="http://schemas.microsoft.com/office/drawing/2014/chartex" xmlns:cx1="http://schemas.microsoft.com/office/drawing/2015/9/8/chartex" xmlns:cx2="http://schemas.microsoft.com/office/drawing/2015/10/21/chartex" xmlns:cx3="http://schemas.microsoft.com/office/drawing/2016/5/9/chartex" xmlns:cx4="http://schemas.microsoft.com/office/drawing/2016/5/10/chartex" xmlns:cx5="http://schemas.microsoft.com/office/drawing/2016/5/11/chartex" xmlns:cx6="http://schemas.microsoft.com/office/drawing/2016/5/12/chartex" xmlns:cx7="http://schemas.microsoft.com/office/drawing/2016/5/13/chartex" xmlns:cx8="http://schemas.microsoft.com/office/drawing/2016/5/14/chartex" xmlns:mc="http://schemas.openxmlformats.org/markup-compatibility/2006" xmlns:aink="http://schemas.microsoft.com/office/drawing/2016/ink" xmlns:am3d="http://schemas.microsoft.com/office/drawing/2017/model3d" xmlns:o="urn:schemas-microsoft-com:office:office" xmlns:r="http://schemas.openxmlformats.org/officeDocument/2006/relationships" xmlns:m="http://schemas.openxmlformats.org/officeDocument/2006/math" xmlns:v="urn:schemas-microsoft-com:vml" xmlns:wp14="http://schemas.microsoft.com/office/word/2010/wordprocessingDrawing" xmlns:wp="http://schemas.openxmlformats.org/drawingml/2006/wordprocessingDrawing" xmlns:w10="urn:schemas-microsoft-com:office:word" xmlns:w="http://schemas.openxmlformats.org/wordprocessingml/2006/main" xmlns:w14="http://schemas.microsoft.com/office/word/2010/wordml" xmlns:w15="http://schemas.microsoft.com/office/word/2012/wordml" xmlns:w16cex="http://schemas.microsoft.com/office/word/2018/wordml/cex" xmlns:w16cid="http://schemas.microsoft.com/office/word/2016/wordml/cid" xmlns:w16="http://schemas.microsoft.com/office/word/2018/wordml" xmlns:w16sdtdh="http://schemas.microsoft.com/office/word/2020/wordml/sdtdatahash" xmlns:w16se="http://schemas.microsoft.com/office/word/2015/wordml/symex" xmlns:wpg="http://schemas.microsoft.com/office/word/2010/wordprocessingGroup" xmlns:wpi="http://schemas.microsoft.com/office/word/2010/wordprocessingInk" xmlns:wne="http://schemas.microsoft.com/office/word/2006/wordml" xmlns:wps="http://schemas.microsoft.com/office/word/2010/wordprocessingShape" mc:Ignorable="w14 w15 w16se w16cid w16 w16cex w16sdtdh wp14">
   <w:body>
     <w:p>
       <w:pPr>
@@ -645,15 +645,7 @@
     </w:p>
     <w:p>
       <w:r>
-        <w:t xml:space="preserve">Another lesson learned was that </w:t>
-      </w:r>
-      <w:proofErr w:type="gramStart"/>
-      <w:r>
-        <w:t>the request</w:t>
-      </w:r>
-      <w:proofErr w:type="gramEnd"/>
-      <w:r>
-        <w:t xml:space="preserve"> handling no longer needing a while loop since each client is being dealt with individually. At first, a while loop was implemented, but was causing errors since the client input was null at the second iteration of the loop. After taking this out, the errors resolved.</w:t>
+        <w:t>Another lesson learned was that the request handling no longer needing a while loop since each client is being dealt with individually. At first, a while loop was implemented, but was causing errors since the client input was null at the second iteration of the loop. After taking this out, the errors resolved.</w:t>
       </w:r>
     </w:p>
     <w:p>
@@ -1189,13 +1181,19 @@
       <w:r>
         <w:t xml:space="preserve">the concurrent server is overall equal to or less than the iterative server results. This suggests that the concurrent server is overall better than the iterative server, and the difference increases as the number of clients increases. </w:t>
       </w:r>
+      <w:r>
+        <w:t xml:space="preserve">In situations where client requests are few and or spaced out sufficiently, there is less overhead with the iterative socket.  In some cases, the iterative </w:t>
+      </w:r>
+      <w:r>
+        <w:lastRenderedPageBreak/>
+        <w:t xml:space="preserve">socket server is faster for small numbers of requests.  However, as the number of requests exceeds 25, the concurrent socket is far more efficient, justifying the overhead.  </w:t>
+      </w:r>
     </w:p>
     <w:p>
       <w:pPr>
         <w:pStyle w:val="Heading1"/>
       </w:pPr>
       <w:r>
-        <w:lastRenderedPageBreak/>
         <w:t>Conclusion</w:t>
       </w:r>
     </w:p>
@@ -1207,6 +1205,30 @@
     <w:p>
       <w:r>
         <w:t>This project not only demonstrates how taxing different requests can have on a server, but how software engineers can take certain actions to not only mitigate the difference but improve on the previous versions. While this project may have been small scale, the lessons learned can be translated to even larger scale servers in the field.</w:t>
+      </w:r>
+    </w:p>
+    <w:p>
+      <w:r>
+        <w:t xml:space="preserve">When deciding the software suite to deploy on a server the biggest factor is the number of client requests expected and the associated frequency of those requests.  When the number of client requests is low, or at a low frequency, an iterative socket software suite requires less memory out performs the concurrent socket server.  As the frequency of requests increases past </w:t>
+      </w:r>
+      <w:r>
+        <w:t>1 request/</w:t>
+      </w:r>
+      <w:proofErr w:type="spellStart"/>
+      <w:r>
+        <w:t>ms</w:t>
+      </w:r>
+      <w:proofErr w:type="spellEnd"/>
+      <w:r>
+        <w:t>, the concurrent socket server matches the efficiency of the iterative socket server.  Once the frequency exceeds 2 requests/</w:t>
+      </w:r>
+      <w:proofErr w:type="spellStart"/>
+      <w:r>
+        <w:t>ms</w:t>
+      </w:r>
+      <w:proofErr w:type="spellEnd"/>
+      <w:r>
+        <w:t xml:space="preserve">, the concurrent socket is the software suite to choose to avoid delays in response.  </w:t>
       </w:r>
     </w:p>
     <w:sectPr>
@@ -1223,7 +1245,7 @@
 </file>
 
 <file path=word/endnotes.xml><?xml version="1.0" encoding="utf-8"?>
-<w:endnotes xmlns:wpc="http://schemas.microsoft.com/office/word/2010/wordprocessingCanvas" xmlns:cx="http://schemas.microsoft.com/office/drawing/2014/chartex" xmlns:cx1="http://schemas.microsoft.com/office/drawing/2015/9/8/chartex" xmlns:cx2="http://schemas.microsoft.com/office/drawing/2015/10/21/chartex" xmlns:cx3="http://schemas.microsoft.com/office/drawing/2016/5/9/chartex" xmlns:cx4="http://schemas.microsoft.com/office/drawing/2016/5/10/chartex" xmlns:cx5="http://schemas.microsoft.com/office/drawing/2016/5/11/chartex" xmlns:cx6="http://schemas.microsoft.com/office/drawing/2016/5/12/chartex" xmlns:cx7="http://schemas.microsoft.com/office/drawing/2016/5/13/chartex" xmlns:cx8="http://schemas.microsoft.com/office/drawing/2016/5/14/chartex" xmlns:mc="http://schemas.openxmlformats.org/markup-compatibility/2006" xmlns:aink="http://schemas.microsoft.com/office/drawing/2016/ink" xmlns:am3d="http://schemas.microsoft.com/office/drawing/2017/model3d" xmlns:o="urn:schemas-microsoft-com:office:office" xmlns:oel="http://schemas.microsoft.com/office/2019/extlst" xmlns:r="http://schemas.openxmlformats.org/officeDocument/2006/relationships" xmlns:m="http://schemas.openxmlformats.org/officeDocument/2006/math" xmlns:v="urn:schemas-microsoft-com:vml" xmlns:wp14="http://schemas.microsoft.com/office/word/2010/wordprocessingDrawing" xmlns:wp="http://schemas.openxmlformats.org/drawingml/2006/wordprocessingDrawing" xmlns:w10="urn:schemas-microsoft-com:office:word" xmlns:w="http://schemas.openxmlformats.org/wordprocessingml/2006/main" xmlns:w14="http://schemas.microsoft.com/office/word/2010/wordml" xmlns:w15="http://schemas.microsoft.com/office/word/2012/wordml" xmlns:w16cex="http://schemas.microsoft.com/office/word/2018/wordml/cex" xmlns:w16cid="http://schemas.microsoft.com/office/word/2016/wordml/cid" xmlns:w16="http://schemas.microsoft.com/office/word/2018/wordml" xmlns:w16sdtdh="http://schemas.microsoft.com/office/word/2020/wordml/sdtdatahash" xmlns:w16se="http://schemas.microsoft.com/office/word/2015/wordml/symex" xmlns:wpg="http://schemas.microsoft.com/office/word/2010/wordprocessingGroup" xmlns:wpi="http://schemas.microsoft.com/office/word/2010/wordprocessingInk" xmlns:wne="http://schemas.microsoft.com/office/word/2006/wordml" xmlns:wps="http://schemas.microsoft.com/office/word/2010/wordprocessingShape" mc:Ignorable="w14 w15 w16se w16cid w16 w16cex w16sdtdh wp14">
+<w:endnotes xmlns:wpc="http://schemas.microsoft.com/office/word/2010/wordprocessingCanvas" xmlns:cx="http://schemas.microsoft.com/office/drawing/2014/chartex" xmlns:cx1="http://schemas.microsoft.com/office/drawing/2015/9/8/chartex" xmlns:cx2="http://schemas.microsoft.com/office/drawing/2015/10/21/chartex" xmlns:cx3="http://schemas.microsoft.com/office/drawing/2016/5/9/chartex" xmlns:cx4="http://schemas.microsoft.com/office/drawing/2016/5/10/chartex" xmlns:cx5="http://schemas.microsoft.com/office/drawing/2016/5/11/chartex" xmlns:cx6="http://schemas.microsoft.com/office/drawing/2016/5/12/chartex" xmlns:cx7="http://schemas.microsoft.com/office/drawing/2016/5/13/chartex" xmlns:cx8="http://schemas.microsoft.com/office/drawing/2016/5/14/chartex" xmlns:mc="http://schemas.openxmlformats.org/markup-compatibility/2006" xmlns:aink="http://schemas.microsoft.com/office/drawing/2016/ink" xmlns:am3d="http://schemas.microsoft.com/office/drawing/2017/model3d" xmlns:o="urn:schemas-microsoft-com:office:office" xmlns:r="http://schemas.openxmlformats.org/officeDocument/2006/relationships" xmlns:m="http://schemas.openxmlformats.org/officeDocument/2006/math" xmlns:v="urn:schemas-microsoft-com:vml" xmlns:wp14="http://schemas.microsoft.com/office/word/2010/wordprocessingDrawing" xmlns:wp="http://schemas.openxmlformats.org/drawingml/2006/wordprocessingDrawing" xmlns:w10="urn:schemas-microsoft-com:office:word" xmlns:w="http://schemas.openxmlformats.org/wordprocessingml/2006/main" xmlns:w14="http://schemas.microsoft.com/office/word/2010/wordml" xmlns:w15="http://schemas.microsoft.com/office/word/2012/wordml" xmlns:w16cex="http://schemas.microsoft.com/office/word/2018/wordml/cex" xmlns:w16cid="http://schemas.microsoft.com/office/word/2016/wordml/cid" xmlns:w16="http://schemas.microsoft.com/office/word/2018/wordml" xmlns:w16sdtdh="http://schemas.microsoft.com/office/word/2020/wordml/sdtdatahash" xmlns:w16se="http://schemas.microsoft.com/office/word/2015/wordml/symex" xmlns:wpg="http://schemas.microsoft.com/office/word/2010/wordprocessingGroup" xmlns:wpi="http://schemas.microsoft.com/office/word/2010/wordprocessingInk" xmlns:wne="http://schemas.microsoft.com/office/word/2006/wordml" xmlns:wps="http://schemas.microsoft.com/office/word/2010/wordprocessingShape" mc:Ignorable="w14 w15 w16se w16cid w16 w16cex w16sdtdh wp14">
   <w:endnote w:type="separator" w:id="-1">
     <w:p>
       <w:pPr>
@@ -1248,7 +1270,7 @@
 </file>
 
 <file path=word/footer1.xml><?xml version="1.0" encoding="utf-8"?>
-<w:ftr xmlns:wpc="http://schemas.microsoft.com/office/word/2010/wordprocessingCanvas" xmlns:cx="http://schemas.microsoft.com/office/drawing/2014/chartex" xmlns:cx1="http://schemas.microsoft.com/office/drawing/2015/9/8/chartex" xmlns:cx2="http://schemas.microsoft.com/office/drawing/2015/10/21/chartex" xmlns:cx3="http://schemas.microsoft.com/office/drawing/2016/5/9/chartex" xmlns:cx4="http://schemas.microsoft.com/office/drawing/2016/5/10/chartex" xmlns:cx5="http://schemas.microsoft.com/office/drawing/2016/5/11/chartex" xmlns:cx6="http://schemas.microsoft.com/office/drawing/2016/5/12/chartex" xmlns:cx7="http://schemas.microsoft.com/office/drawing/2016/5/13/chartex" xmlns:cx8="http://schemas.microsoft.com/office/drawing/2016/5/14/chartex" xmlns:mc="http://schemas.openxmlformats.org/markup-compatibility/2006" xmlns:aink="http://schemas.microsoft.com/office/drawing/2016/ink" xmlns:am3d="http://schemas.microsoft.com/office/drawing/2017/model3d" xmlns:o="urn:schemas-microsoft-com:office:office" xmlns:oel="http://schemas.microsoft.com/office/2019/extlst" xmlns:r="http://schemas.openxmlformats.org/officeDocument/2006/relationships" xmlns:m="http://schemas.openxmlformats.org/officeDocument/2006/math" xmlns:v="urn:schemas-microsoft-com:vml" xmlns:wp14="http://schemas.microsoft.com/office/word/2010/wordprocessingDrawing" xmlns:wp="http://schemas.openxmlformats.org/drawingml/2006/wordprocessingDrawing" xmlns:w10="urn:schemas-microsoft-com:office:word" xmlns:w="http://schemas.openxmlformats.org/wordprocessingml/2006/main" xmlns:w14="http://schemas.microsoft.com/office/word/2010/wordml" xmlns:w15="http://schemas.microsoft.com/office/word/2012/wordml" xmlns:w16cex="http://schemas.microsoft.com/office/word/2018/wordml/cex" xmlns:w16cid="http://schemas.microsoft.com/office/word/2016/wordml/cid" xmlns:w16="http://schemas.microsoft.com/office/word/2018/wordml" xmlns:w16sdtdh="http://schemas.microsoft.com/office/word/2020/wordml/sdtdatahash" xmlns:w16se="http://schemas.microsoft.com/office/word/2015/wordml/symex" xmlns:wpg="http://schemas.microsoft.com/office/word/2010/wordprocessingGroup" xmlns:wpi="http://schemas.microsoft.com/office/word/2010/wordprocessingInk" xmlns:wne="http://schemas.microsoft.com/office/word/2006/wordml" xmlns:wps="http://schemas.microsoft.com/office/word/2010/wordprocessingShape" mc:Ignorable="w14 w15 w16se w16cid w16 w16cex w16sdtdh wp14">
+<w:ftr xmlns:wpc="http://schemas.microsoft.com/office/word/2010/wordprocessingCanvas" xmlns:cx="http://schemas.microsoft.com/office/drawing/2014/chartex" xmlns:cx1="http://schemas.microsoft.com/office/drawing/2015/9/8/chartex" xmlns:cx2="http://schemas.microsoft.com/office/drawing/2015/10/21/chartex" xmlns:cx3="http://schemas.microsoft.com/office/drawing/2016/5/9/chartex" xmlns:cx4="http://schemas.microsoft.com/office/drawing/2016/5/10/chartex" xmlns:cx5="http://schemas.microsoft.com/office/drawing/2016/5/11/chartex" xmlns:cx6="http://schemas.microsoft.com/office/drawing/2016/5/12/chartex" xmlns:cx7="http://schemas.microsoft.com/office/drawing/2016/5/13/chartex" xmlns:cx8="http://schemas.microsoft.com/office/drawing/2016/5/14/chartex" xmlns:mc="http://schemas.openxmlformats.org/markup-compatibility/2006" xmlns:aink="http://schemas.microsoft.com/office/drawing/2016/ink" xmlns:am3d="http://schemas.microsoft.com/office/drawing/2017/model3d" xmlns:o="urn:schemas-microsoft-com:office:office" xmlns:r="http://schemas.openxmlformats.org/officeDocument/2006/relationships" xmlns:m="http://schemas.openxmlformats.org/officeDocument/2006/math" xmlns:v="urn:schemas-microsoft-com:vml" xmlns:wp14="http://schemas.microsoft.com/office/word/2010/wordprocessingDrawing" xmlns:wp="http://schemas.openxmlformats.org/drawingml/2006/wordprocessingDrawing" xmlns:w10="urn:schemas-microsoft-com:office:word" xmlns:w="http://schemas.openxmlformats.org/wordprocessingml/2006/main" xmlns:w14="http://schemas.microsoft.com/office/word/2010/wordml" xmlns:w15="http://schemas.microsoft.com/office/word/2012/wordml" xmlns:w16cex="http://schemas.microsoft.com/office/word/2018/wordml/cex" xmlns:w16cid="http://schemas.microsoft.com/office/word/2016/wordml/cid" xmlns:w16="http://schemas.microsoft.com/office/word/2018/wordml" xmlns:w16sdtdh="http://schemas.microsoft.com/office/word/2020/wordml/sdtdatahash" xmlns:w16se="http://schemas.microsoft.com/office/word/2015/wordml/symex" xmlns:wpg="http://schemas.microsoft.com/office/word/2010/wordprocessingGroup" xmlns:wpi="http://schemas.microsoft.com/office/word/2010/wordprocessingInk" xmlns:wne="http://schemas.microsoft.com/office/word/2006/wordml" xmlns:wps="http://schemas.microsoft.com/office/word/2010/wordprocessingShape" mc:Ignorable="w14 w15 w16se w16cid w16 w16cex w16sdtdh wp14">
   <w:sdt>
     <w:sdtPr>
       <w:rPr>
@@ -1260,6 +1282,11 @@
         <w:docPartUnique/>
       </w:docPartObj>
     </w:sdtPr>
+    <w:sdtEndPr>
+      <w:rPr>
+        <w:rStyle w:val="PageNumber"/>
+      </w:rPr>
+    </w:sdtEndPr>
     <w:sdtContent>
       <w:p>
         <w:pPr>
@@ -1299,7 +1326,7 @@
 </file>
 
 <file path=word/footer2.xml><?xml version="1.0" encoding="utf-8"?>
-<w:ftr xmlns:wpc="http://schemas.microsoft.com/office/word/2010/wordprocessingCanvas" xmlns:cx="http://schemas.microsoft.com/office/drawing/2014/chartex" xmlns:cx1="http://schemas.microsoft.com/office/drawing/2015/9/8/chartex" xmlns:cx2="http://schemas.microsoft.com/office/drawing/2015/10/21/chartex" xmlns:cx3="http://schemas.microsoft.com/office/drawing/2016/5/9/chartex" xmlns:cx4="http://schemas.microsoft.com/office/drawing/2016/5/10/chartex" xmlns:cx5="http://schemas.microsoft.com/office/drawing/2016/5/11/chartex" xmlns:cx6="http://schemas.microsoft.com/office/drawing/2016/5/12/chartex" xmlns:cx7="http://schemas.microsoft.com/office/drawing/2016/5/13/chartex" xmlns:cx8="http://schemas.microsoft.com/office/drawing/2016/5/14/chartex" xmlns:mc="http://schemas.openxmlformats.org/markup-compatibility/2006" xmlns:aink="http://schemas.microsoft.com/office/drawing/2016/ink" xmlns:am3d="http://schemas.microsoft.com/office/drawing/2017/model3d" xmlns:o="urn:schemas-microsoft-com:office:office" xmlns:oel="http://schemas.microsoft.com/office/2019/extlst" xmlns:r="http://schemas.openxmlformats.org/officeDocument/2006/relationships" xmlns:m="http://schemas.openxmlformats.org/officeDocument/2006/math" xmlns:v="urn:schemas-microsoft-com:vml" xmlns:wp14="http://schemas.microsoft.com/office/word/2010/wordprocessingDrawing" xmlns:wp="http://schemas.openxmlformats.org/drawingml/2006/wordprocessingDrawing" xmlns:w10="urn:schemas-microsoft-com:office:word" xmlns:w="http://schemas.openxmlformats.org/wordprocessingml/2006/main" xmlns:w14="http://schemas.microsoft.com/office/word/2010/wordml" xmlns:w15="http://schemas.microsoft.com/office/word/2012/wordml" xmlns:w16cex="http://schemas.microsoft.com/office/word/2018/wordml/cex" xmlns:w16cid="http://schemas.microsoft.com/office/word/2016/wordml/cid" xmlns:w16="http://schemas.microsoft.com/office/word/2018/wordml" xmlns:w16sdtdh="http://schemas.microsoft.com/office/word/2020/wordml/sdtdatahash" xmlns:w16se="http://schemas.microsoft.com/office/word/2015/wordml/symex" xmlns:wpg="http://schemas.microsoft.com/office/word/2010/wordprocessingGroup" xmlns:wpi="http://schemas.microsoft.com/office/word/2010/wordprocessingInk" xmlns:wne="http://schemas.microsoft.com/office/word/2006/wordml" xmlns:wps="http://schemas.microsoft.com/office/word/2010/wordprocessingShape" mc:Ignorable="w14 w15 w16se w16cid w16 w16cex w16sdtdh wp14">
+<w:ftr xmlns:wpc="http://schemas.microsoft.com/office/word/2010/wordprocessingCanvas" xmlns:cx="http://schemas.microsoft.com/office/drawing/2014/chartex" xmlns:cx1="http://schemas.microsoft.com/office/drawing/2015/9/8/chartex" xmlns:cx2="http://schemas.microsoft.com/office/drawing/2015/10/21/chartex" xmlns:cx3="http://schemas.microsoft.com/office/drawing/2016/5/9/chartex" xmlns:cx4="http://schemas.microsoft.com/office/drawing/2016/5/10/chartex" xmlns:cx5="http://schemas.microsoft.com/office/drawing/2016/5/11/chartex" xmlns:cx6="http://schemas.microsoft.com/office/drawing/2016/5/12/chartex" xmlns:cx7="http://schemas.microsoft.com/office/drawing/2016/5/13/chartex" xmlns:cx8="http://schemas.microsoft.com/office/drawing/2016/5/14/chartex" xmlns:mc="http://schemas.openxmlformats.org/markup-compatibility/2006" xmlns:aink="http://schemas.microsoft.com/office/drawing/2016/ink" xmlns:am3d="http://schemas.microsoft.com/office/drawing/2017/model3d" xmlns:o="urn:schemas-microsoft-com:office:office" xmlns:r="http://schemas.openxmlformats.org/officeDocument/2006/relationships" xmlns:m="http://schemas.openxmlformats.org/officeDocument/2006/math" xmlns:v="urn:schemas-microsoft-com:vml" xmlns:wp14="http://schemas.microsoft.com/office/word/2010/wordprocessingDrawing" xmlns:wp="http://schemas.openxmlformats.org/drawingml/2006/wordprocessingDrawing" xmlns:w10="urn:schemas-microsoft-com:office:word" xmlns:w="http://schemas.openxmlformats.org/wordprocessingml/2006/main" xmlns:w14="http://schemas.microsoft.com/office/word/2010/wordml" xmlns:w15="http://schemas.microsoft.com/office/word/2012/wordml" xmlns:w16cex="http://schemas.microsoft.com/office/word/2018/wordml/cex" xmlns:w16cid="http://schemas.microsoft.com/office/word/2016/wordml/cid" xmlns:w16="http://schemas.microsoft.com/office/word/2018/wordml" xmlns:w16sdtdh="http://schemas.microsoft.com/office/word/2020/wordml/sdtdatahash" xmlns:w16se="http://schemas.microsoft.com/office/word/2015/wordml/symex" xmlns:wpg="http://schemas.microsoft.com/office/word/2010/wordprocessingGroup" xmlns:wpi="http://schemas.microsoft.com/office/word/2010/wordprocessingInk" xmlns:wne="http://schemas.microsoft.com/office/word/2006/wordml" xmlns:wps="http://schemas.microsoft.com/office/word/2010/wordprocessingShape" mc:Ignorable="w14 w15 w16se w16cid w16 w16cex w16sdtdh wp14">
   <w:sdt>
     <w:sdtPr>
       <w:rPr>
@@ -1311,6 +1338,11 @@
         <w:docPartUnique/>
       </w:docPartObj>
     </w:sdtPr>
+    <w:sdtEndPr>
+      <w:rPr>
+        <w:rStyle w:val="PageNumber"/>
+      </w:rPr>
+    </w:sdtEndPr>
     <w:sdtContent>
       <w:p>
         <w:pPr>
@@ -1363,7 +1395,7 @@
 </file>
 
 <file path=word/footnotes.xml><?xml version="1.0" encoding="utf-8"?>
-<w:footnotes xmlns:wpc="http://schemas.microsoft.com/office/word/2010/wordprocessingCanvas" xmlns:cx="http://schemas.microsoft.com/office/drawing/2014/chartex" xmlns:cx1="http://schemas.microsoft.com/office/drawing/2015/9/8/chartex" xmlns:cx2="http://schemas.microsoft.com/office/drawing/2015/10/21/chartex" xmlns:cx3="http://schemas.microsoft.com/office/drawing/2016/5/9/chartex" xmlns:cx4="http://schemas.microsoft.com/office/drawing/2016/5/10/chartex" xmlns:cx5="http://schemas.microsoft.com/office/drawing/2016/5/11/chartex" xmlns:cx6="http://schemas.microsoft.com/office/drawing/2016/5/12/chartex" xmlns:cx7="http://schemas.microsoft.com/office/drawing/2016/5/13/chartex" xmlns:cx8="http://schemas.microsoft.com/office/drawing/2016/5/14/chartex" xmlns:mc="http://schemas.openxmlformats.org/markup-compatibility/2006" xmlns:aink="http://schemas.microsoft.com/office/drawing/2016/ink" xmlns:am3d="http://schemas.microsoft.com/office/drawing/2017/model3d" xmlns:o="urn:schemas-microsoft-com:office:office" xmlns:oel="http://schemas.microsoft.com/office/2019/extlst" xmlns:r="http://schemas.openxmlformats.org/officeDocument/2006/relationships" xmlns:m="http://schemas.openxmlformats.org/officeDocument/2006/math" xmlns:v="urn:schemas-microsoft-com:vml" xmlns:wp14="http://schemas.microsoft.com/office/word/2010/wordprocessingDrawing" xmlns:wp="http://schemas.openxmlformats.org/drawingml/2006/wordprocessingDrawing" xmlns:w10="urn:schemas-microsoft-com:office:word" xmlns:w="http://schemas.openxmlformats.org/wordprocessingml/2006/main" xmlns:w14="http://schemas.microsoft.com/office/word/2010/wordml" xmlns:w15="http://schemas.microsoft.com/office/word/2012/wordml" xmlns:w16cex="http://schemas.microsoft.com/office/word/2018/wordml/cex" xmlns:w16cid="http://schemas.microsoft.com/office/word/2016/wordml/cid" xmlns:w16="http://schemas.microsoft.com/office/word/2018/wordml" xmlns:w16sdtdh="http://schemas.microsoft.com/office/word/2020/wordml/sdtdatahash" xmlns:w16se="http://schemas.microsoft.com/office/word/2015/wordml/symex" xmlns:wpg="http://schemas.microsoft.com/office/word/2010/wordprocessingGroup" xmlns:wpi="http://schemas.microsoft.com/office/word/2010/wordprocessingInk" xmlns:wne="http://schemas.microsoft.com/office/word/2006/wordml" xmlns:wps="http://schemas.microsoft.com/office/word/2010/wordprocessingShape" mc:Ignorable="w14 w15 w16se w16cid w16 w16cex w16sdtdh wp14">
+<w:footnotes xmlns:wpc="http://schemas.microsoft.com/office/word/2010/wordprocessingCanvas" xmlns:cx="http://schemas.microsoft.com/office/drawing/2014/chartex" xmlns:cx1="http://schemas.microsoft.com/office/drawing/2015/9/8/chartex" xmlns:cx2="http://schemas.microsoft.com/office/drawing/2015/10/21/chartex" xmlns:cx3="http://schemas.microsoft.com/office/drawing/2016/5/9/chartex" xmlns:cx4="http://schemas.microsoft.com/office/drawing/2016/5/10/chartex" xmlns:cx5="http://schemas.microsoft.com/office/drawing/2016/5/11/chartex" xmlns:cx6="http://schemas.microsoft.com/office/drawing/2016/5/12/chartex" xmlns:cx7="http://schemas.microsoft.com/office/drawing/2016/5/13/chartex" xmlns:cx8="http://schemas.microsoft.com/office/drawing/2016/5/14/chartex" xmlns:mc="http://schemas.openxmlformats.org/markup-compatibility/2006" xmlns:aink="http://schemas.microsoft.com/office/drawing/2016/ink" xmlns:am3d="http://schemas.microsoft.com/office/drawing/2017/model3d" xmlns:o="urn:schemas-microsoft-com:office:office" xmlns:r="http://schemas.openxmlformats.org/officeDocument/2006/relationships" xmlns:m="http://schemas.openxmlformats.org/officeDocument/2006/math" xmlns:v="urn:schemas-microsoft-com:vml" xmlns:wp14="http://schemas.microsoft.com/office/word/2010/wordprocessingDrawing" xmlns:wp="http://schemas.openxmlformats.org/drawingml/2006/wordprocessingDrawing" xmlns:w10="urn:schemas-microsoft-com:office:word" xmlns:w="http://schemas.openxmlformats.org/wordprocessingml/2006/main" xmlns:w14="http://schemas.microsoft.com/office/word/2010/wordml" xmlns:w15="http://schemas.microsoft.com/office/word/2012/wordml" xmlns:w16cex="http://schemas.microsoft.com/office/word/2018/wordml/cex" xmlns:w16cid="http://schemas.microsoft.com/office/word/2016/wordml/cid" xmlns:w16="http://schemas.microsoft.com/office/word/2018/wordml" xmlns:w16sdtdh="http://schemas.microsoft.com/office/word/2020/wordml/sdtdatahash" xmlns:w16se="http://schemas.microsoft.com/office/word/2015/wordml/symex" xmlns:wpg="http://schemas.microsoft.com/office/word/2010/wordprocessingGroup" xmlns:wpi="http://schemas.microsoft.com/office/word/2010/wordprocessingInk" xmlns:wne="http://schemas.microsoft.com/office/word/2006/wordml" xmlns:wps="http://schemas.microsoft.com/office/word/2010/wordprocessingShape" mc:Ignorable="w14 w15 w16se w16cid w16 w16cex w16sdtdh wp14">
   <w:footnote w:type="separator" w:id="-1">
     <w:p>
       <w:pPr>
@@ -1388,7 +1420,7 @@
 </file>
 
 <file path=word/numbering.xml><?xml version="1.0" encoding="utf-8"?>
-<w:numbering xmlns:wpc="http://schemas.microsoft.com/office/word/2010/wordprocessingCanvas" xmlns:cx="http://schemas.microsoft.com/office/drawing/2014/chartex" xmlns:cx1="http://schemas.microsoft.com/office/drawing/2015/9/8/chartex" xmlns:cx2="http://schemas.microsoft.com/office/drawing/2015/10/21/chartex" xmlns:cx3="http://schemas.microsoft.com/office/drawing/2016/5/9/chartex" xmlns:cx4="http://schemas.microsoft.com/office/drawing/2016/5/10/chartex" xmlns:cx5="http://schemas.microsoft.com/office/drawing/2016/5/11/chartex" xmlns:cx6="http://schemas.microsoft.com/office/drawing/2016/5/12/chartex" xmlns:cx7="http://schemas.microsoft.com/office/drawing/2016/5/13/chartex" xmlns:cx8="http://schemas.microsoft.com/office/drawing/2016/5/14/chartex" xmlns:mc="http://schemas.openxmlformats.org/markup-compatibility/2006" xmlns:aink="http://schemas.microsoft.com/office/drawing/2016/ink" xmlns:am3d="http://schemas.microsoft.com/office/drawing/2017/model3d" xmlns:o="urn:schemas-microsoft-com:office:office" xmlns:oel="http://schemas.microsoft.com/office/2019/extlst" xmlns:r="http://schemas.openxmlformats.org/officeDocument/2006/relationships" xmlns:m="http://schemas.openxmlformats.org/officeDocument/2006/math" xmlns:v="urn:schemas-microsoft-com:vml" xmlns:wp14="http://schemas.microsoft.com/office/word/2010/wordprocessingDrawing" xmlns:wp="http://schemas.openxmlformats.org/drawingml/2006/wordprocessingDrawing" xmlns:w10="urn:schemas-microsoft-com:office:word" xmlns:w="http://schemas.openxmlformats.org/wordprocessingml/2006/main" xmlns:w14="http://schemas.microsoft.com/office/word/2010/wordml" xmlns:w15="http://schemas.microsoft.com/office/word/2012/wordml" xmlns:w16cex="http://schemas.microsoft.com/office/word/2018/wordml/cex" xmlns:w16cid="http://schemas.microsoft.com/office/word/2016/wordml/cid" xmlns:w16="http://schemas.microsoft.com/office/word/2018/wordml" xmlns:w16sdtdh="http://schemas.microsoft.com/office/word/2020/wordml/sdtdatahash" xmlns:w16se="http://schemas.microsoft.com/office/word/2015/wordml/symex" xmlns:wpg="http://schemas.microsoft.com/office/word/2010/wordprocessingGroup" xmlns:wpi="http://schemas.microsoft.com/office/word/2010/wordprocessingInk" xmlns:wne="http://schemas.microsoft.com/office/word/2006/wordml" xmlns:wps="http://schemas.microsoft.com/office/word/2010/wordprocessingShape" mc:Ignorable="w14 w15 w16se w16cid w16 w16cex w16sdtdh wp14">
+<w:numbering xmlns:wpc="http://schemas.microsoft.com/office/word/2010/wordprocessingCanvas" xmlns:cx="http://schemas.microsoft.com/office/drawing/2014/chartex" xmlns:cx1="http://schemas.microsoft.com/office/drawing/2015/9/8/chartex" xmlns:cx2="http://schemas.microsoft.com/office/drawing/2015/10/21/chartex" xmlns:cx3="http://schemas.microsoft.com/office/drawing/2016/5/9/chartex" xmlns:cx4="http://schemas.microsoft.com/office/drawing/2016/5/10/chartex" xmlns:cx5="http://schemas.microsoft.com/office/drawing/2016/5/11/chartex" xmlns:cx6="http://schemas.microsoft.com/office/drawing/2016/5/12/chartex" xmlns:cx7="http://schemas.microsoft.com/office/drawing/2016/5/13/chartex" xmlns:cx8="http://schemas.microsoft.com/office/drawing/2016/5/14/chartex" xmlns:mc="http://schemas.openxmlformats.org/markup-compatibility/2006" xmlns:aink="http://schemas.microsoft.com/office/drawing/2016/ink" xmlns:am3d="http://schemas.microsoft.com/office/drawing/2017/model3d" xmlns:o="urn:schemas-microsoft-com:office:office" xmlns:r="http://schemas.openxmlformats.org/officeDocument/2006/relationships" xmlns:m="http://schemas.openxmlformats.org/officeDocument/2006/math" xmlns:v="urn:schemas-microsoft-com:vml" xmlns:wp14="http://schemas.microsoft.com/office/word/2010/wordprocessingDrawing" xmlns:wp="http://schemas.openxmlformats.org/drawingml/2006/wordprocessingDrawing" xmlns:w10="urn:schemas-microsoft-com:office:word" xmlns:w="http://schemas.openxmlformats.org/wordprocessingml/2006/main" xmlns:w14="http://schemas.microsoft.com/office/word/2010/wordml" xmlns:w15="http://schemas.microsoft.com/office/word/2012/wordml" xmlns:w16cex="http://schemas.microsoft.com/office/word/2018/wordml/cex" xmlns:w16cid="http://schemas.microsoft.com/office/word/2016/wordml/cid" xmlns:w16="http://schemas.microsoft.com/office/word/2018/wordml" xmlns:w16sdtdh="http://schemas.microsoft.com/office/word/2020/wordml/sdtdatahash" xmlns:w16se="http://schemas.microsoft.com/office/word/2015/wordml/symex" xmlns:wpg="http://schemas.microsoft.com/office/word/2010/wordprocessingGroup" xmlns:wpi="http://schemas.microsoft.com/office/word/2010/wordprocessingInk" xmlns:wne="http://schemas.microsoft.com/office/word/2006/wordml" xmlns:wps="http://schemas.microsoft.com/office/word/2010/wordprocessingShape" mc:Ignorable="w14 w15 w16se w16cid w16 w16cex w16sdtdh wp14">
   <w:abstractNum w:abstractNumId="0" w15:restartNumberingAfterBreak="0">
     <w:nsid w:val="3C1B26E6"/>
     <w:multiLevelType w:val="hybridMultilevel"/>
@@ -1728,13 +1760,13 @@
       </w:rPr>
     </w:lvl>
   </w:abstractNum>
-  <w:num w:numId="1" w16cid:durableId="1496991841">
+  <w:num w:numId="1">
     <w:abstractNumId w:val="1"/>
   </w:num>
-  <w:num w:numId="2" w16cid:durableId="820848606">
+  <w:num w:numId="2">
     <w:abstractNumId w:val="0"/>
   </w:num>
-  <w:num w:numId="3" w16cid:durableId="1599406738">
+  <w:num w:numId="3">
     <w:abstractNumId w:val="2"/>
   </w:num>
 </w:numbering>

</xml_diff>